<commit_message>
docs: daily log and SRS documentation
</commit_message>
<xml_diff>
--- a/reports/Report3_Software Requirement Specification.docx
+++ b/reports/Report3_Software Requirement Specification.docx
@@ -258,7 +258,55 @@
           <w:sz w:val="28"/>
           <w:szCs w:val="28"/>
         </w:rPr>
-        <w:t>– Hanoi, August 2019 –</w:t>
+        <w:t>– H</w:t>
+      </w:r>
+      <w:r>
+        <w:rPr>
+          <w:rFonts w:cstheme="minorHAnsi"/>
+          <w:sz w:val="28"/>
+          <w:szCs w:val="28"/>
+        </w:rPr>
+        <w:t>o Chi Minh</w:t>
+      </w:r>
+      <w:r>
+        <w:rPr>
+          <w:rFonts w:cstheme="minorHAnsi"/>
+          <w:sz w:val="28"/>
+          <w:szCs w:val="28"/>
+        </w:rPr>
+        <w:t xml:space="preserve">, </w:t>
+      </w:r>
+      <w:r>
+        <w:rPr>
+          <w:rFonts w:cstheme="minorHAnsi"/>
+          <w:sz w:val="28"/>
+          <w:szCs w:val="28"/>
+        </w:rPr>
+        <w:t>October</w:t>
+      </w:r>
+      <w:r>
+        <w:rPr>
+          <w:rFonts w:cstheme="minorHAnsi"/>
+          <w:sz w:val="28"/>
+          <w:szCs w:val="28"/>
+        </w:rPr>
+        <w:t xml:space="preserve"> 20</w:t>
+      </w:r>
+      <w:r>
+        <w:rPr>
+          <w:rFonts w:cstheme="minorHAnsi"/>
+          <w:sz w:val="28"/>
+          <w:szCs w:val="28"/>
+        </w:rPr>
+        <w:t>25</w:t>
+      </w:r>
+      <w:r>
+        <w:rPr>
+          <w:rFonts w:cstheme="minorHAnsi"/>
+          <w:sz w:val="28"/>
+          <w:szCs w:val="28"/>
+        </w:rPr>
+        <w:t xml:space="preserve"> –</w:t>
       </w:r>
     </w:p>
     <w:sdt>
@@ -1936,8 +1984,8 @@
     </w:p>
     <w:tbl>
       <w:tblPr>
-        <w:tblW w:w="8804" w:type="dxa"/>
-        <w:tblInd w:w="80" w:type="dxa"/>
+        <w:tblW w:w="9069" w:type="dxa"/>
+        <w:tblInd w:w="-185" w:type="dxa"/>
         <w:tblBorders>
           <w:top w:val="single" w:sz="4" w:space="0" w:color="auto"/>
           <w:left w:val="single" w:sz="4" w:space="0" w:color="auto"/>
@@ -1954,7 +2002,7 @@
         <w:tblLook w:val="0000" w:firstRow="0" w:lastRow="0" w:firstColumn="0" w:lastColumn="0" w:noHBand="0" w:noVBand="0"/>
       </w:tblPr>
       <w:tblGrid>
-        <w:gridCol w:w="990"/>
+        <w:gridCol w:w="1255"/>
         <w:gridCol w:w="810"/>
         <w:gridCol w:w="1234"/>
         <w:gridCol w:w="5770"/>
@@ -1962,7 +2010,7 @@
       <w:tr>
         <w:tc>
           <w:tcPr>
-            <w:tcW w:w="990" w:type="dxa"/>
+            <w:tcW w:w="1255" w:type="dxa"/>
             <w:shd w:val="clear" w:color="auto" w:fill="FFE8E1"/>
           </w:tcPr>
           <w:p>
@@ -2024,12 +2072,15 @@
       <w:tr>
         <w:tc>
           <w:tcPr>
-            <w:tcW w:w="990" w:type="dxa"/>
+            <w:tcW w:w="1255" w:type="dxa"/>
           </w:tcPr>
           <w:p>
             <w:pPr>
               <w:pStyle w:val="Bang0"/>
             </w:pPr>
+            <w:r>
+              <w:t>10/10/2025</w:t>
+            </w:r>
           </w:p>
         </w:tc>
         <w:tc>
@@ -2040,6 +2091,9 @@
             <w:pPr>
               <w:pStyle w:val="Bang0"/>
             </w:pPr>
+            <w:r>
+              <w:t>A*</w:t>
+            </w:r>
           </w:p>
         </w:tc>
         <w:tc>
@@ -2050,6 +2104,9 @@
             <w:pPr>
               <w:pStyle w:val="Bang0"/>
             </w:pPr>
+            <w:r>
+              <w:t>Minh Anh</w:t>
+            </w:r>
           </w:p>
         </w:tc>
         <w:tc>
@@ -2060,13 +2117,16 @@
             <w:pPr>
               <w:pStyle w:val="Bang0"/>
             </w:pPr>
+            <w:r>
+              <w:t>Initial document creation</w:t>
+            </w:r>
           </w:p>
         </w:tc>
       </w:tr>
       <w:tr>
         <w:tc>
           <w:tcPr>
-            <w:tcW w:w="990" w:type="dxa"/>
+            <w:tcW w:w="1255" w:type="dxa"/>
           </w:tcPr>
           <w:p>
             <w:pPr>
@@ -2108,7 +2168,7 @@
       <w:tr>
         <w:tc>
           <w:tcPr>
-            <w:tcW w:w="990" w:type="dxa"/>
+            <w:tcW w:w="1255" w:type="dxa"/>
           </w:tcPr>
           <w:p>
             <w:pPr>
@@ -2150,7 +2210,7 @@
       <w:tr>
         <w:tc>
           <w:tcPr>
-            <w:tcW w:w="990" w:type="dxa"/>
+            <w:tcW w:w="1255" w:type="dxa"/>
           </w:tcPr>
           <w:p>
             <w:pPr>
@@ -2192,7 +2252,7 @@
       <w:tr>
         <w:tc>
           <w:tcPr>
-            <w:tcW w:w="990" w:type="dxa"/>
+            <w:tcW w:w="1255" w:type="dxa"/>
           </w:tcPr>
           <w:p>
             <w:pPr>
@@ -2234,7 +2294,7 @@
       <w:tr>
         <w:tc>
           <w:tcPr>
-            <w:tcW w:w="990" w:type="dxa"/>
+            <w:tcW w:w="1255" w:type="dxa"/>
           </w:tcPr>
           <w:p>
             <w:pPr>
@@ -2276,7 +2336,7 @@
       <w:tr>
         <w:tc>
           <w:tcPr>
-            <w:tcW w:w="990" w:type="dxa"/>
+            <w:tcW w:w="1255" w:type="dxa"/>
           </w:tcPr>
           <w:p>
             <w:pPr>
@@ -2318,7 +2378,7 @@
       <w:tr>
         <w:tc>
           <w:tcPr>
-            <w:tcW w:w="990" w:type="dxa"/>
+            <w:tcW w:w="1255" w:type="dxa"/>
           </w:tcPr>
           <w:p>
             <w:pPr>
@@ -2360,7 +2420,7 @@
       <w:tr>
         <w:tc>
           <w:tcPr>
-            <w:tcW w:w="990" w:type="dxa"/>
+            <w:tcW w:w="1255" w:type="dxa"/>
           </w:tcPr>
           <w:p>
             <w:pPr>
@@ -2402,7 +2462,7 @@
       <w:tr>
         <w:tc>
           <w:tcPr>
-            <w:tcW w:w="990" w:type="dxa"/>
+            <w:tcW w:w="1255" w:type="dxa"/>
           </w:tcPr>
           <w:p>
             <w:pPr>
@@ -2444,7 +2504,7 @@
       <w:tr>
         <w:tc>
           <w:tcPr>
-            <w:tcW w:w="990" w:type="dxa"/>
+            <w:tcW w:w="1255" w:type="dxa"/>
           </w:tcPr>
           <w:p>
             <w:pPr>
@@ -2486,7 +2546,7 @@
       <w:tr>
         <w:tc>
           <w:tcPr>
-            <w:tcW w:w="990" w:type="dxa"/>
+            <w:tcW w:w="1255" w:type="dxa"/>
           </w:tcPr>
           <w:p>
             <w:pPr>
@@ -2528,7 +2588,7 @@
       <w:tr>
         <w:tc>
           <w:tcPr>
-            <w:tcW w:w="990" w:type="dxa"/>
+            <w:tcW w:w="1255" w:type="dxa"/>
           </w:tcPr>
           <w:p>
             <w:pPr>
@@ -6488,10 +6548,10 @@
             <v:path o:extrusionok="f" gradientshapeok="t" o:connecttype="rect"/>
             <o:lock v:ext="edit" aspectratio="t"/>
           </v:shapetype>
-          <v:shape id="_x0000_i1025" type="#_x0000_t75" alt="" style="width:451.95pt;height:234.85pt;mso-width-percent:0;mso-height-percent:0;mso-width-percent:0;mso-height-percent:0" o:ole="">
+          <v:shape id="_x0000_i1025" type="#_x0000_t75" alt="" style="width:451.9pt;height:235pt;mso-width-percent:0;mso-height-percent:0;mso-width-percent:0;mso-height-percent:0" o:ole="">
             <v:imagedata r:id="rId12" o:title=""/>
           </v:shape>
-          <o:OLEObject Type="Embed" ProgID="Visio.Drawing.15" ShapeID="_x0000_i1025" DrawAspect="Content" ObjectID="_1693962696" r:id="rId13"/>
+          <o:OLEObject Type="Embed" ProgID="Visio.Drawing.15" ShapeID="_x0000_i1025" DrawAspect="Content" ObjectID="_1822310266" r:id="rId13"/>
         </w:object>
       </w:r>
     </w:p>

</xml_diff>